<commit_message>
Project 4 in Progress
</commit_message>
<xml_diff>
--- a/assignments/assignment7/assignment7.docx
+++ b/assignments/assignment7/assignment7.docx
@@ -2178,6 +2178,187 @@
       </w:pPr>
       <w:r>
         <w:rPr>
+          <w:rStyle w:val="FunctionTok"/>
+        </w:rPr>
+        <w:t xml:space="preserve">summary</w:t>
+      </w:r>
+      <w:r>
+        <w:rPr>
+          <w:rStyle w:val="NormalTok"/>
+        </w:rPr>
+        <w:t xml:space="preserve">(lm1)</w:t>
+      </w:r>
+    </w:p>
+    <w:p>
+      <w:pPr>
+        <w:pStyle w:val="SourceCode"/>
+      </w:pPr>
+      <w:r>
+        <w:rPr>
+          <w:rStyle w:val="VerbatimChar"/>
+        </w:rPr>
+        <w:t xml:space="preserve">## </w:t>
+      </w:r>
+      <w:r>
+        <w:br/>
+      </w:r>
+      <w:r>
+        <w:rPr>
+          <w:rStyle w:val="VerbatimChar"/>
+        </w:rPr>
+        <w:t xml:space="preserve">## Call:</w:t>
+      </w:r>
+      <w:r>
+        <w:br/>
+      </w:r>
+      <w:r>
+        <w:rPr>
+          <w:rStyle w:val="VerbatimChar"/>
+        </w:rPr>
+        <w:t xml:space="preserve">## lm(formula = .outcome ~ ., data = dat)</w:t>
+      </w:r>
+      <w:r>
+        <w:br/>
+      </w:r>
+      <w:r>
+        <w:rPr>
+          <w:rStyle w:val="VerbatimChar"/>
+        </w:rPr>
+        <w:t xml:space="preserve">## </w:t>
+      </w:r>
+      <w:r>
+        <w:br/>
+      </w:r>
+      <w:r>
+        <w:rPr>
+          <w:rStyle w:val="VerbatimChar"/>
+        </w:rPr>
+        <w:t xml:space="preserve">## Residuals:</w:t>
+      </w:r>
+      <w:r>
+        <w:br/>
+      </w:r>
+      <w:r>
+        <w:rPr>
+          <w:rStyle w:val="VerbatimChar"/>
+        </w:rPr>
+        <w:t xml:space="preserve">##     Min      1Q  Median      3Q     Max </w:t>
+      </w:r>
+      <w:r>
+        <w:br/>
+      </w:r>
+      <w:r>
+        <w:rPr>
+          <w:rStyle w:val="VerbatimChar"/>
+        </w:rPr>
+        <w:t xml:space="preserve">## -35.658 -11.892  -2.591   4.622 205.538 </w:t>
+      </w:r>
+      <w:r>
+        <w:br/>
+      </w:r>
+      <w:r>
+        <w:rPr>
+          <w:rStyle w:val="VerbatimChar"/>
+        </w:rPr>
+        <w:t xml:space="preserve">## </w:t>
+      </w:r>
+      <w:r>
+        <w:br/>
+      </w:r>
+      <w:r>
+        <w:rPr>
+          <w:rStyle w:val="VerbatimChar"/>
+        </w:rPr>
+        <w:t xml:space="preserve">## Coefficients:</w:t>
+      </w:r>
+      <w:r>
+        <w:br/>
+      </w:r>
+      <w:r>
+        <w:rPr>
+          <w:rStyle w:val="VerbatimChar"/>
+        </w:rPr>
+        <w:t xml:space="preserve">##              Estimate Std. Error t value Pr(&gt;|t|)    </w:t>
+      </w:r>
+      <w:r>
+        <w:br/>
+      </w:r>
+      <w:r>
+        <w:rPr>
+          <w:rStyle w:val="VerbatimChar"/>
+        </w:rPr>
+        <w:t xml:space="preserve">## (Intercept) -13.50449    3.28569  -4.110 4.95e-05 ***</w:t>
+      </w:r>
+      <w:r>
+        <w:br/>
+      </w:r>
+      <w:r>
+        <w:rPr>
+          <w:rStyle w:val="VerbatimChar"/>
+        </w:rPr>
+        <w:t xml:space="preserve">## SN            0.11173    0.01169   9.561  &lt; 2e-16 ***</w:t>
+      </w:r>
+      <w:r>
+        <w:br/>
+      </w:r>
+      <w:r>
+        <w:rPr>
+          <w:rStyle w:val="VerbatimChar"/>
+        </w:rPr>
+        <w:t xml:space="preserve">## ---</w:t>
+      </w:r>
+      <w:r>
+        <w:br/>
+      </w:r>
+      <w:r>
+        <w:rPr>
+          <w:rStyle w:val="VerbatimChar"/>
+        </w:rPr>
+        <w:t xml:space="preserve">## Signif. codes:  0 '***' 0.001 '**' 0.01 '*' 0.05 '.' 0.1 ' ' 1</w:t>
+      </w:r>
+      <w:r>
+        <w:br/>
+      </w:r>
+      <w:r>
+        <w:rPr>
+          <w:rStyle w:val="VerbatimChar"/>
+        </w:rPr>
+        <w:t xml:space="preserve">## </w:t>
+      </w:r>
+      <w:r>
+        <w:br/>
+      </w:r>
+      <w:r>
+        <w:rPr>
+          <w:rStyle w:val="VerbatimChar"/>
+        </w:rPr>
+        <w:t xml:space="preserve">## Residual standard error: 31.51 on 345 degrees of freedom</w:t>
+      </w:r>
+      <w:r>
+        <w:br/>
+      </w:r>
+      <w:r>
+        <w:rPr>
+          <w:rStyle w:val="VerbatimChar"/>
+        </w:rPr>
+        <w:t xml:space="preserve">## Multiple R-squared:  0.2094, Adjusted R-squared:  0.2072 </w:t>
+      </w:r>
+      <w:r>
+        <w:br/>
+      </w:r>
+      <w:r>
+        <w:rPr>
+          <w:rStyle w:val="VerbatimChar"/>
+        </w:rPr>
+        <w:t xml:space="preserve">## F-statistic:  91.4 on 1 and 345 DF,  p-value: &lt; 2.2e-16</w:t>
+      </w:r>
+    </w:p>
+    <w:p>
+      <w:pPr>
+        <w:pStyle w:val="SourceCode"/>
+      </w:pPr>
+      <w:r>
+        <w:rPr>
           <w:rStyle w:val="NormalTok"/>
         </w:rPr>
         <w:t xml:space="preserve">predict_eval</w:t>
@@ -2404,6 +2585,14 @@
           <w:rStyle w:val="VerbatimChar"/>
         </w:rPr>
         <w:t xml:space="preserve">## 1 0.1887896 32.1613 17.61361</w:t>
+      </w:r>
+    </w:p>
+    <w:p>
+      <w:pPr>
+        <w:pStyle w:val="FirstParagraph"/>
+      </w:pPr>
+      <w:r>
+        <w:t xml:space="preserve">In this model, the value of R-square decreased in the test data i. e in the training data it was 0.20 and in test data it is 0.188</w:t>
       </w:r>
     </w:p>
     <w:bookmarkEnd w:id="31"/>
@@ -2509,6 +2698,196 @@
       </w:r>
       <w:r>
         <w:rPr>
+          <w:rStyle w:val="FunctionTok"/>
+        </w:rPr>
+        <w:t xml:space="preserve">summary</w:t>
+      </w:r>
+      <w:r>
+        <w:rPr>
+          <w:rStyle w:val="NormalTok"/>
+        </w:rPr>
+        <w:t xml:space="preserve">(lm2)</w:t>
+      </w:r>
+    </w:p>
+    <w:p>
+      <w:pPr>
+        <w:pStyle w:val="SourceCode"/>
+      </w:pPr>
+      <w:r>
+        <w:rPr>
+          <w:rStyle w:val="VerbatimChar"/>
+        </w:rPr>
+        <w:t xml:space="preserve">## </w:t>
+      </w:r>
+      <w:r>
+        <w:br/>
+      </w:r>
+      <w:r>
+        <w:rPr>
+          <w:rStyle w:val="VerbatimChar"/>
+        </w:rPr>
+        <w:t xml:space="preserve">## Call:</w:t>
+      </w:r>
+      <w:r>
+        <w:br/>
+      </w:r>
+      <w:r>
+        <w:rPr>
+          <w:rStyle w:val="VerbatimChar"/>
+        </w:rPr>
+        <w:t xml:space="preserve">## lm(formula = .outcome ~ ., data = dat)</w:t>
+      </w:r>
+      <w:r>
+        <w:br/>
+      </w:r>
+      <w:r>
+        <w:rPr>
+          <w:rStyle w:val="VerbatimChar"/>
+        </w:rPr>
+        <w:t xml:space="preserve">## </w:t>
+      </w:r>
+      <w:r>
+        <w:br/>
+      </w:r>
+      <w:r>
+        <w:rPr>
+          <w:rStyle w:val="VerbatimChar"/>
+        </w:rPr>
+        <w:t xml:space="preserve">## Residuals:</w:t>
+      </w:r>
+      <w:r>
+        <w:br/>
+      </w:r>
+      <w:r>
+        <w:rPr>
+          <w:rStyle w:val="VerbatimChar"/>
+        </w:rPr>
+        <w:t xml:space="preserve">##     Min      1Q  Median      3Q     Max </w:t>
+      </w:r>
+      <w:r>
+        <w:br/>
+      </w:r>
+      <w:r>
+        <w:rPr>
+          <w:rStyle w:val="VerbatimChar"/>
+        </w:rPr>
+        <w:t xml:space="preserve">## -48.544 -10.617   1.553   6.616 181.775 </w:t>
+      </w:r>
+      <w:r>
+        <w:br/>
+      </w:r>
+      <w:r>
+        <w:rPr>
+          <w:rStyle w:val="VerbatimChar"/>
+        </w:rPr>
+        <w:t xml:space="preserve">## </w:t>
+      </w:r>
+      <w:r>
+        <w:br/>
+      </w:r>
+      <w:r>
+        <w:rPr>
+          <w:rStyle w:val="VerbatimChar"/>
+        </w:rPr>
+        <w:t xml:space="preserve">## Coefficients:</w:t>
+      </w:r>
+      <w:r>
+        <w:br/>
+      </w:r>
+      <w:r>
+        <w:rPr>
+          <w:rStyle w:val="VerbatimChar"/>
+        </w:rPr>
+        <w:t xml:space="preserve">##                Estimate Std. Error t value Pr(&gt;|t|)    </w:t>
+      </w:r>
+      <w:r>
+        <w:br/>
+      </w:r>
+      <w:r>
+        <w:rPr>
+          <w:rStyle w:val="VerbatimChar"/>
+        </w:rPr>
+        <w:t xml:space="preserve">## (Intercept)      13.427      1.558   8.618 2.52e-16 ***</w:t>
+      </w:r>
+      <w:r>
+        <w:br/>
+      </w:r>
+      <w:r>
+        <w:rPr>
+          <w:rStyle w:val="VerbatimChar"/>
+        </w:rPr>
+        <w:t xml:space="preserve">## `poly(SN, 2)1`  301.229     29.022  10.379  &lt; 2e-16 ***</w:t>
+      </w:r>
+      <w:r>
+        <w:br/>
+      </w:r>
+      <w:r>
+        <w:rPr>
+          <w:rStyle w:val="VerbatimChar"/>
+        </w:rPr>
+        <w:t xml:space="preserve">## `poly(SN, 2)2`  229.647     29.022   7.913 3.48e-14 ***</w:t>
+      </w:r>
+      <w:r>
+        <w:br/>
+      </w:r>
+      <w:r>
+        <w:rPr>
+          <w:rStyle w:val="VerbatimChar"/>
+        </w:rPr>
+        <w:t xml:space="preserve">## ---</w:t>
+      </w:r>
+      <w:r>
+        <w:br/>
+      </w:r>
+      <w:r>
+        <w:rPr>
+          <w:rStyle w:val="VerbatimChar"/>
+        </w:rPr>
+        <w:t xml:space="preserve">## Signif. codes:  0 '***' 0.001 '**' 0.01 '*' 0.05 '.' 0.1 ' ' 1</w:t>
+      </w:r>
+      <w:r>
+        <w:br/>
+      </w:r>
+      <w:r>
+        <w:rPr>
+          <w:rStyle w:val="VerbatimChar"/>
+        </w:rPr>
+        <w:t xml:space="preserve">## </w:t>
+      </w:r>
+      <w:r>
+        <w:br/>
+      </w:r>
+      <w:r>
+        <w:rPr>
+          <w:rStyle w:val="VerbatimChar"/>
+        </w:rPr>
+        <w:t xml:space="preserve">## Residual standard error: 29.02 on 344 degrees of freedom</w:t>
+      </w:r>
+      <w:r>
+        <w:br/>
+      </w:r>
+      <w:r>
+        <w:rPr>
+          <w:rStyle w:val="VerbatimChar"/>
+        </w:rPr>
+        <w:t xml:space="preserve">## Multiple R-squared:  0.3312, Adjusted R-squared:  0.3273 </w:t>
+      </w:r>
+      <w:r>
+        <w:br/>
+      </w:r>
+      <w:r>
+        <w:rPr>
+          <w:rStyle w:val="VerbatimChar"/>
+        </w:rPr>
+        <w:t xml:space="preserve">## F-statistic: 85.17 on 2 and 344 DF,  p-value: &lt; 2.2e-16</w:t>
+      </w:r>
+    </w:p>
+    <w:p>
+      <w:pPr>
+        <w:pStyle w:val="SourceCode"/>
+      </w:pPr>
+      <w:r>
+        <w:rPr>
           <w:rStyle w:val="NormalTok"/>
         </w:rPr>
         <w:t xml:space="preserve">predict2</w:t>
@@ -2579,14 +2958,398 @@
         <w:t xml:space="preserve">## 1 0.3143297 29.52953 18.11123</w:t>
       </w:r>
     </w:p>
+    <w:p>
+      <w:pPr>
+        <w:pStyle w:val="FirstParagraph"/>
+      </w:pPr>
+      <w:r>
+        <w:t xml:space="preserve">In the quadratic linear regression model the value of R-squared has increased compared to the simple linear regression model. In this case the R-2 value has decreased in the test data.</w:t>
+      </w:r>
+      <w:r>
+        <w:t xml:space="preserve"> </w:t>
+      </w:r>
+      <w:r>
+        <w:t xml:space="preserve">## 3. Cubic linear regression model</w:t>
+      </w:r>
+    </w:p>
+    <w:p>
+      <w:pPr>
+        <w:pStyle w:val="SourceCode"/>
+      </w:pPr>
+      <w:r>
+        <w:rPr>
+          <w:rStyle w:val="NormalTok"/>
+        </w:rPr>
+        <w:t xml:space="preserve">lm3</w:t>
+      </w:r>
+      <w:r>
+        <w:rPr>
+          <w:rStyle w:val="OtherTok"/>
+        </w:rPr>
+        <w:t xml:space="preserve">&lt;-</w:t>
+      </w:r>
+      <w:r>
+        <w:rPr>
+          <w:rStyle w:val="FunctionTok"/>
+        </w:rPr>
+        <w:t xml:space="preserve">train</w:t>
+      </w:r>
+      <w:r>
+        <w:rPr>
+          <w:rStyle w:val="NormalTok"/>
+        </w:rPr>
+        <w:t xml:space="preserve">(Deaths_daily</w:t>
+      </w:r>
+      <w:r>
+        <w:rPr>
+          <w:rStyle w:val="SpecialCharTok"/>
+        </w:rPr>
+        <w:t xml:space="preserve">~</w:t>
+      </w:r>
+      <w:r>
+        <w:rPr>
+          <w:rStyle w:val="FunctionTok"/>
+        </w:rPr>
+        <w:t xml:space="preserve">poly</w:t>
+      </w:r>
+      <w:r>
+        <w:rPr>
+          <w:rStyle w:val="NormalTok"/>
+        </w:rPr>
+        <w:t xml:space="preserve">(SN,</w:t>
+      </w:r>
+      <w:r>
+        <w:rPr>
+          <w:rStyle w:val="DecValTok"/>
+        </w:rPr>
+        <w:t xml:space="preserve">3</w:t>
+      </w:r>
+      <w:r>
+        <w:rPr>
+          <w:rStyle w:val="NormalTok"/>
+        </w:rPr>
+        <w:t xml:space="preserve">),</w:t>
+      </w:r>
+      <w:r>
+        <w:rPr>
+          <w:rStyle w:val="AttributeTok"/>
+        </w:rPr>
+        <w:t xml:space="preserve">data =</w:t>
+      </w:r>
+      <w:r>
+        <w:rPr>
+          <w:rStyle w:val="NormalTok"/>
+        </w:rPr>
+        <w:t xml:space="preserve"> train_data,</w:t>
+      </w:r>
+      <w:r>
+        <w:rPr>
+          <w:rStyle w:val="AttributeTok"/>
+        </w:rPr>
+        <w:t xml:space="preserve">method=</w:t>
+      </w:r>
+      <w:r>
+        <w:rPr>
+          <w:rStyle w:val="StringTok"/>
+        </w:rPr>
+        <w:t xml:space="preserve">"lm"</w:t>
+      </w:r>
+      <w:r>
+        <w:rPr>
+          <w:rStyle w:val="NormalTok"/>
+        </w:rPr>
+        <w:t xml:space="preserve">)</w:t>
+      </w:r>
+      <w:r>
+        <w:br/>
+      </w:r>
+      <w:r>
+        <w:rPr>
+          <w:rStyle w:val="FunctionTok"/>
+        </w:rPr>
+        <w:t xml:space="preserve">summary</w:t>
+      </w:r>
+      <w:r>
+        <w:rPr>
+          <w:rStyle w:val="NormalTok"/>
+        </w:rPr>
+        <w:t xml:space="preserve">(lm3)</w:t>
+      </w:r>
+    </w:p>
+    <w:p>
+      <w:pPr>
+        <w:pStyle w:val="SourceCode"/>
+      </w:pPr>
+      <w:r>
+        <w:rPr>
+          <w:rStyle w:val="VerbatimChar"/>
+        </w:rPr>
+        <w:t xml:space="preserve">## </w:t>
+      </w:r>
+      <w:r>
+        <w:br/>
+      </w:r>
+      <w:r>
+        <w:rPr>
+          <w:rStyle w:val="VerbatimChar"/>
+        </w:rPr>
+        <w:t xml:space="preserve">## Call:</w:t>
+      </w:r>
+      <w:r>
+        <w:br/>
+      </w:r>
+      <w:r>
+        <w:rPr>
+          <w:rStyle w:val="VerbatimChar"/>
+        </w:rPr>
+        <w:t xml:space="preserve">## lm(formula = .outcome ~ ., data = dat)</w:t>
+      </w:r>
+      <w:r>
+        <w:br/>
+      </w:r>
+      <w:r>
+        <w:rPr>
+          <w:rStyle w:val="VerbatimChar"/>
+        </w:rPr>
+        <w:t xml:space="preserve">## </w:t>
+      </w:r>
+      <w:r>
+        <w:br/>
+      </w:r>
+      <w:r>
+        <w:rPr>
+          <w:rStyle w:val="VerbatimChar"/>
+        </w:rPr>
+        <w:t xml:space="preserve">## Residuals:</w:t>
+      </w:r>
+      <w:r>
+        <w:br/>
+      </w:r>
+      <w:r>
+        <w:rPr>
+          <w:rStyle w:val="VerbatimChar"/>
+        </w:rPr>
+        <w:t xml:space="preserve">##     Min      1Q  Median      3Q     Max </w:t>
+      </w:r>
+      <w:r>
+        <w:br/>
+      </w:r>
+      <w:r>
+        <w:rPr>
+          <w:rStyle w:val="VerbatimChar"/>
+        </w:rPr>
+        <w:t xml:space="preserve">## -56.401  -9.822  -2.567  10.088 157.909 </w:t>
+      </w:r>
+      <w:r>
+        <w:br/>
+      </w:r>
+      <w:r>
+        <w:rPr>
+          <w:rStyle w:val="VerbatimChar"/>
+        </w:rPr>
+        <w:t xml:space="preserve">## </w:t>
+      </w:r>
+      <w:r>
+        <w:br/>
+      </w:r>
+      <w:r>
+        <w:rPr>
+          <w:rStyle w:val="VerbatimChar"/>
+        </w:rPr>
+        <w:t xml:space="preserve">## Coefficients:</w:t>
+      </w:r>
+      <w:r>
+        <w:br/>
+      </w:r>
+      <w:r>
+        <w:rPr>
+          <w:rStyle w:val="VerbatimChar"/>
+        </w:rPr>
+        <w:t xml:space="preserve">##                Estimate Std. Error t value Pr(&gt;|t|)    </w:t>
+      </w:r>
+      <w:r>
+        <w:br/>
+      </w:r>
+      <w:r>
+        <w:rPr>
+          <w:rStyle w:val="VerbatimChar"/>
+        </w:rPr>
+        <w:t xml:space="preserve">## (Intercept)      13.427      1.404   9.566   &lt;2e-16 ***</w:t>
+      </w:r>
+      <w:r>
+        <w:br/>
+      </w:r>
+      <w:r>
+        <w:rPr>
+          <w:rStyle w:val="VerbatimChar"/>
+        </w:rPr>
+        <w:t xml:space="preserve">## `poly(SN, 3)1`  301.229     26.145  11.522   &lt;2e-16 ***</w:t>
+      </w:r>
+      <w:r>
+        <w:br/>
+      </w:r>
+      <w:r>
+        <w:rPr>
+          <w:rStyle w:val="VerbatimChar"/>
+        </w:rPr>
+        <w:t xml:space="preserve">## `poly(SN, 3)2`  229.647     26.145   8.784   &lt;2e-16 ***</w:t>
+      </w:r>
+      <w:r>
+        <w:br/>
+      </w:r>
+      <w:r>
+        <w:rPr>
+          <w:rStyle w:val="VerbatimChar"/>
+        </w:rPr>
+        <w:t xml:space="preserve">## `poly(SN, 3)3`  235.151     26.145   8.994   &lt;2e-16 ***</w:t>
+      </w:r>
+      <w:r>
+        <w:br/>
+      </w:r>
+      <w:r>
+        <w:rPr>
+          <w:rStyle w:val="VerbatimChar"/>
+        </w:rPr>
+        <w:t xml:space="preserve">## ---</w:t>
+      </w:r>
+      <w:r>
+        <w:br/>
+      </w:r>
+      <w:r>
+        <w:rPr>
+          <w:rStyle w:val="VerbatimChar"/>
+        </w:rPr>
+        <w:t xml:space="preserve">## Signif. codes:  0 '***' 0.001 '**' 0.01 '*' 0.05 '.' 0.1 ' ' 1</w:t>
+      </w:r>
+      <w:r>
+        <w:br/>
+      </w:r>
+      <w:r>
+        <w:rPr>
+          <w:rStyle w:val="VerbatimChar"/>
+        </w:rPr>
+        <w:t xml:space="preserve">## </w:t>
+      </w:r>
+      <w:r>
+        <w:br/>
+      </w:r>
+      <w:r>
+        <w:rPr>
+          <w:rStyle w:val="VerbatimChar"/>
+        </w:rPr>
+        <w:t xml:space="preserve">## Residual standard error: 26.14 on 343 degrees of freedom</w:t>
+      </w:r>
+      <w:r>
+        <w:br/>
+      </w:r>
+      <w:r>
+        <w:rPr>
+          <w:rStyle w:val="VerbatimChar"/>
+        </w:rPr>
+        <w:t xml:space="preserve">## Multiple R-squared:  0.4588, Adjusted R-squared:  0.4541 </w:t>
+      </w:r>
+      <w:r>
+        <w:br/>
+      </w:r>
+      <w:r>
+        <w:rPr>
+          <w:rStyle w:val="VerbatimChar"/>
+        </w:rPr>
+        <w:t xml:space="preserve">## F-statistic: 96.93 on 3 and 343 DF,  p-value: &lt; 2.2e-16</w:t>
+      </w:r>
+    </w:p>
+    <w:p>
+      <w:pPr>
+        <w:pStyle w:val="SourceCode"/>
+      </w:pPr>
+      <w:r>
+        <w:rPr>
+          <w:rStyle w:val="NormalTok"/>
+        </w:rPr>
+        <w:t xml:space="preserve">predict3</w:t>
+      </w:r>
+      <w:r>
+        <w:rPr>
+          <w:rStyle w:val="OtherTok"/>
+        </w:rPr>
+        <w:t xml:space="preserve">&lt;-</w:t>
+      </w:r>
+      <w:r>
+        <w:rPr>
+          <w:rStyle w:val="FunctionTok"/>
+        </w:rPr>
+        <w:t xml:space="preserve">predict</w:t>
+      </w:r>
+      <w:r>
+        <w:rPr>
+          <w:rStyle w:val="NormalTok"/>
+        </w:rPr>
+        <w:t xml:space="preserve">(lm3,</w:t>
+      </w:r>
+      <w:r>
+        <w:rPr>
+          <w:rStyle w:val="AttributeTok"/>
+        </w:rPr>
+        <w:t xml:space="preserve">newdata =</w:t>
+      </w:r>
+      <w:r>
+        <w:rPr>
+          <w:rStyle w:val="NormalTok"/>
+        </w:rPr>
+        <w:t xml:space="preserve"> test_data)</w:t>
+      </w:r>
+      <w:r>
+        <w:br/>
+      </w:r>
+      <w:r>
+        <w:rPr>
+          <w:rStyle w:val="FunctionTok"/>
+        </w:rPr>
+        <w:t xml:space="preserve">predict_eval</w:t>
+      </w:r>
+      <w:r>
+        <w:rPr>
+          <w:rStyle w:val="NormalTok"/>
+        </w:rPr>
+        <w:t xml:space="preserve">(predict3)</w:t>
+      </w:r>
+    </w:p>
+    <w:p>
+      <w:pPr>
+        <w:pStyle w:val="SourceCode"/>
+      </w:pPr>
+      <w:r>
+        <w:rPr>
+          <w:rStyle w:val="VerbatimChar"/>
+        </w:rPr>
+        <w:t xml:space="preserve">##          R2    RMSE      MAE</w:t>
+      </w:r>
+      <w:r>
+        <w:br/>
+      </w:r>
+      <w:r>
+        <w:rPr>
+          <w:rStyle w:val="VerbatimChar"/>
+        </w:rPr>
+        <w:t xml:space="preserve">## 1 0.4823308 25.6787 16.66555</w:t>
+      </w:r>
+    </w:p>
+    <w:p>
+      <w:pPr>
+        <w:pStyle w:val="FirstParagraph"/>
+      </w:pPr>
+      <w:r>
+        <w:t xml:space="preserve">In this model the R-squared in the both train and test data has increased compared to previous two models. Also, the R2 value for test has also increased compared to the train.</w:t>
+      </w:r>
+    </w:p>
     <w:bookmarkEnd w:id="32"/>
-    <w:bookmarkStart w:id="33" w:name="cubic-linear-regression-model"/>
+    <w:bookmarkStart w:id="33" w:name="double-quadratic-linear-regression-model"/>
     <w:p>
       <w:pPr>
         <w:pStyle w:val="Heading2"/>
       </w:pPr>
       <w:r>
-        <w:t xml:space="preserve">3. Cubic linear regression model</w:t>
+        <w:t xml:space="preserve">4. Double quadratic linear regression model</w:t>
       </w:r>
     </w:p>
     <w:p>
@@ -2597,7 +3360,7 @@
         <w:rPr>
           <w:rStyle w:val="NormalTok"/>
         </w:rPr>
-        <w:t xml:space="preserve">lm3</w:t>
+        <w:t xml:space="preserve">lm4</w:t>
       </w:r>
       <w:r>
         <w:rPr>
@@ -2639,37 +3402,1166 @@
         <w:rPr>
           <w:rStyle w:val="DecValTok"/>
         </w:rPr>
+        <w:t xml:space="preserve">4</w:t>
+      </w:r>
+      <w:r>
+        <w:rPr>
+          <w:rStyle w:val="NormalTok"/>
+        </w:rPr>
+        <w:t xml:space="preserve">),</w:t>
+      </w:r>
+      <w:r>
+        <w:rPr>
+          <w:rStyle w:val="AttributeTok"/>
+        </w:rPr>
+        <w:t xml:space="preserve">data =</w:t>
+      </w:r>
+      <w:r>
+        <w:rPr>
+          <w:rStyle w:val="NormalTok"/>
+        </w:rPr>
+        <w:t xml:space="preserve"> train_data,</w:t>
+      </w:r>
+      <w:r>
+        <w:rPr>
+          <w:rStyle w:val="AttributeTok"/>
+        </w:rPr>
+        <w:t xml:space="preserve">method=</w:t>
+      </w:r>
+      <w:r>
+        <w:rPr>
+          <w:rStyle w:val="StringTok"/>
+        </w:rPr>
+        <w:t xml:space="preserve">"lm"</w:t>
+      </w:r>
+      <w:r>
+        <w:rPr>
+          <w:rStyle w:val="NormalTok"/>
+        </w:rPr>
+        <w:t xml:space="preserve">)</w:t>
+      </w:r>
+      <w:r>
+        <w:br/>
+      </w:r>
+      <w:r>
+        <w:rPr>
+          <w:rStyle w:val="FunctionTok"/>
+        </w:rPr>
+        <w:t xml:space="preserve">summary</w:t>
+      </w:r>
+      <w:r>
+        <w:rPr>
+          <w:rStyle w:val="NormalTok"/>
+        </w:rPr>
+        <w:t xml:space="preserve">(lm4)</w:t>
+      </w:r>
+    </w:p>
+    <w:p>
+      <w:pPr>
+        <w:pStyle w:val="SourceCode"/>
+      </w:pPr>
+      <w:r>
+        <w:rPr>
+          <w:rStyle w:val="VerbatimChar"/>
+        </w:rPr>
+        <w:t xml:space="preserve">## </w:t>
+      </w:r>
+      <w:r>
+        <w:br/>
+      </w:r>
+      <w:r>
+        <w:rPr>
+          <w:rStyle w:val="VerbatimChar"/>
+        </w:rPr>
+        <w:t xml:space="preserve">## Call:</w:t>
+      </w:r>
+      <w:r>
+        <w:br/>
+      </w:r>
+      <w:r>
+        <w:rPr>
+          <w:rStyle w:val="VerbatimChar"/>
+        </w:rPr>
+        <w:t xml:space="preserve">## lm(formula = .outcome ~ ., data = dat)</w:t>
+      </w:r>
+      <w:r>
+        <w:br/>
+      </w:r>
+      <w:r>
+        <w:rPr>
+          <w:rStyle w:val="VerbatimChar"/>
+        </w:rPr>
+        <w:t xml:space="preserve">## </w:t>
+      </w:r>
+      <w:r>
+        <w:br/>
+      </w:r>
+      <w:r>
+        <w:rPr>
+          <w:rStyle w:val="VerbatimChar"/>
+        </w:rPr>
+        <w:t xml:space="preserve">## Residuals:</w:t>
+      </w:r>
+      <w:r>
+        <w:br/>
+      </w:r>
+      <w:r>
+        <w:rPr>
+          <w:rStyle w:val="VerbatimChar"/>
+        </w:rPr>
+        <w:t xml:space="preserve">##     Min      1Q  Median      3Q     Max </w:t>
+      </w:r>
+      <w:r>
+        <w:br/>
+      </w:r>
+      <w:r>
+        <w:rPr>
+          <w:rStyle w:val="VerbatimChar"/>
+        </w:rPr>
+        <w:t xml:space="preserve">## -53.511  -9.839   1.374   8.894 133.202 </w:t>
+      </w:r>
+      <w:r>
+        <w:br/>
+      </w:r>
+      <w:r>
+        <w:rPr>
+          <w:rStyle w:val="VerbatimChar"/>
+        </w:rPr>
+        <w:t xml:space="preserve">## </w:t>
+      </w:r>
+      <w:r>
+        <w:br/>
+      </w:r>
+      <w:r>
+        <w:rPr>
+          <w:rStyle w:val="VerbatimChar"/>
+        </w:rPr>
+        <w:t xml:space="preserve">## Coefficients:</w:t>
+      </w:r>
+      <w:r>
+        <w:br/>
+      </w:r>
+      <w:r>
+        <w:rPr>
+          <w:rStyle w:val="VerbatimChar"/>
+        </w:rPr>
+        <w:t xml:space="preserve">##                Estimate Std. Error t value Pr(&gt;|t|)    </w:t>
+      </w:r>
+      <w:r>
+        <w:br/>
+      </w:r>
+      <w:r>
+        <w:rPr>
+          <w:rStyle w:val="VerbatimChar"/>
+        </w:rPr>
+        <w:t xml:space="preserve">## (Intercept)      13.427      1.166   11.52   &lt;2e-16 ***</w:t>
+      </w:r>
+      <w:r>
+        <w:br/>
+      </w:r>
+      <w:r>
+        <w:rPr>
+          <w:rStyle w:val="VerbatimChar"/>
+        </w:rPr>
+        <w:t xml:space="preserve">## `poly(SN, 4)1`  301.229     21.720   13.87   &lt;2e-16 ***</w:t>
+      </w:r>
+      <w:r>
+        <w:br/>
+      </w:r>
+      <w:r>
+        <w:rPr>
+          <w:rStyle w:val="VerbatimChar"/>
+        </w:rPr>
+        <w:t xml:space="preserve">## `poly(SN, 4)2`  229.647     21.720   10.57   &lt;2e-16 ***</w:t>
+      </w:r>
+      <w:r>
+        <w:br/>
+      </w:r>
+      <w:r>
+        <w:rPr>
+          <w:rStyle w:val="VerbatimChar"/>
+        </w:rPr>
+        <w:t xml:space="preserve">## `poly(SN, 4)3`  235.151     21.720   10.83   &lt;2e-16 ***</w:t>
+      </w:r>
+      <w:r>
+        <w:br/>
+      </w:r>
+      <w:r>
+        <w:rPr>
+          <w:rStyle w:val="VerbatimChar"/>
+        </w:rPr>
+        <w:t xml:space="preserve">## `poly(SN, 4)4`  270.390     21.720   12.45   &lt;2e-16 ***</w:t>
+      </w:r>
+      <w:r>
+        <w:br/>
+      </w:r>
+      <w:r>
+        <w:rPr>
+          <w:rStyle w:val="VerbatimChar"/>
+        </w:rPr>
+        <w:t xml:space="preserve">## ---</w:t>
+      </w:r>
+      <w:r>
+        <w:br/>
+      </w:r>
+      <w:r>
+        <w:rPr>
+          <w:rStyle w:val="VerbatimChar"/>
+        </w:rPr>
+        <w:t xml:space="preserve">## Signif. codes:  0 '***' 0.001 '**' 0.01 '*' 0.05 '.' 0.1 ' ' 1</w:t>
+      </w:r>
+      <w:r>
+        <w:br/>
+      </w:r>
+      <w:r>
+        <w:rPr>
+          <w:rStyle w:val="VerbatimChar"/>
+        </w:rPr>
+        <w:t xml:space="preserve">## </w:t>
+      </w:r>
+      <w:r>
+        <w:br/>
+      </w:r>
+      <w:r>
+        <w:rPr>
+          <w:rStyle w:val="VerbatimChar"/>
+        </w:rPr>
+        <w:t xml:space="preserve">## Residual standard error: 21.72 on 342 degrees of freedom</w:t>
+      </w:r>
+      <w:r>
+        <w:br/>
+      </w:r>
+      <w:r>
+        <w:rPr>
+          <w:rStyle w:val="VerbatimChar"/>
+        </w:rPr>
+        <w:t xml:space="preserve">## Multiple R-squared:  0.6276, Adjusted R-squared:  0.6232 </w:t>
+      </w:r>
+      <w:r>
+        <w:br/>
+      </w:r>
+      <w:r>
+        <w:rPr>
+          <w:rStyle w:val="VerbatimChar"/>
+        </w:rPr>
+        <w:t xml:space="preserve">## F-statistic: 144.1 on 4 and 342 DF,  p-value: &lt; 2.2e-16</w:t>
+      </w:r>
+    </w:p>
+    <w:p>
+      <w:pPr>
+        <w:pStyle w:val="SourceCode"/>
+      </w:pPr>
+      <w:r>
+        <w:rPr>
+          <w:rStyle w:val="NormalTok"/>
+        </w:rPr>
+        <w:t xml:space="preserve">predict4</w:t>
+      </w:r>
+      <w:r>
+        <w:rPr>
+          <w:rStyle w:val="OtherTok"/>
+        </w:rPr>
+        <w:t xml:space="preserve">&lt;-</w:t>
+      </w:r>
+      <w:r>
+        <w:rPr>
+          <w:rStyle w:val="FunctionTok"/>
+        </w:rPr>
+        <w:t xml:space="preserve">predict</w:t>
+      </w:r>
+      <w:r>
+        <w:rPr>
+          <w:rStyle w:val="NormalTok"/>
+        </w:rPr>
+        <w:t xml:space="preserve">(lm4,</w:t>
+      </w:r>
+      <w:r>
+        <w:rPr>
+          <w:rStyle w:val="AttributeTok"/>
+        </w:rPr>
+        <w:t xml:space="preserve">newdata =</w:t>
+      </w:r>
+      <w:r>
+        <w:rPr>
+          <w:rStyle w:val="NormalTok"/>
+        </w:rPr>
+        <w:t xml:space="preserve"> test_data)</w:t>
+      </w:r>
+      <w:r>
+        <w:br/>
+      </w:r>
+      <w:r>
+        <w:rPr>
+          <w:rStyle w:val="FunctionTok"/>
+        </w:rPr>
+        <w:t xml:space="preserve">predict_eval</w:t>
+      </w:r>
+      <w:r>
+        <w:rPr>
+          <w:rStyle w:val="NormalTok"/>
+        </w:rPr>
+        <w:t xml:space="preserve">(predict4)</w:t>
+      </w:r>
+    </w:p>
+    <w:p>
+      <w:pPr>
+        <w:pStyle w:val="SourceCode"/>
+      </w:pPr>
+      <w:r>
+        <w:rPr>
+          <w:rStyle w:val="VerbatimChar"/>
+        </w:rPr>
+        <w:t xml:space="preserve">##          R2     RMSE      MAE</w:t>
+      </w:r>
+      <w:r>
+        <w:br/>
+      </w:r>
+      <w:r>
+        <w:rPr>
+          <w:rStyle w:val="VerbatimChar"/>
+        </w:rPr>
+        <w:t xml:space="preserve">## 1 0.6857402 19.98498 14.03474</w:t>
+      </w:r>
+    </w:p>
+    <w:p>
+      <w:pPr>
+        <w:pStyle w:val="FirstParagraph"/>
+      </w:pPr>
+      <w:r>
+        <w:t xml:space="preserve">In this model the R-squared in the both train and test data has increased compared to previous two models. Also, the R2 value for test has also increased compared to the train.</w:t>
+      </w:r>
+    </w:p>
+    <w:bookmarkEnd w:id="33"/>
+    <w:bookmarkStart w:id="34" w:name="fifth-order-polynomial-regression-model"/>
+    <w:p>
+      <w:pPr>
+        <w:pStyle w:val="Heading2"/>
+      </w:pPr>
+      <w:r>
+        <w:t xml:space="preserve">5. Fifth order polynomial regression model</w:t>
+      </w:r>
+    </w:p>
+    <w:p>
+      <w:pPr>
+        <w:pStyle w:val="SourceCode"/>
+      </w:pPr>
+      <w:r>
+        <w:rPr>
+          <w:rStyle w:val="NormalTok"/>
+        </w:rPr>
+        <w:t xml:space="preserve">lm5</w:t>
+      </w:r>
+      <w:r>
+        <w:rPr>
+          <w:rStyle w:val="OtherTok"/>
+        </w:rPr>
+        <w:t xml:space="preserve">&lt;-</w:t>
+      </w:r>
+      <w:r>
+        <w:rPr>
+          <w:rStyle w:val="FunctionTok"/>
+        </w:rPr>
+        <w:t xml:space="preserve">train</w:t>
+      </w:r>
+      <w:r>
+        <w:rPr>
+          <w:rStyle w:val="NormalTok"/>
+        </w:rPr>
+        <w:t xml:space="preserve">(Deaths_daily</w:t>
+      </w:r>
+      <w:r>
+        <w:rPr>
+          <w:rStyle w:val="SpecialCharTok"/>
+        </w:rPr>
+        <w:t xml:space="preserve">~</w:t>
+      </w:r>
+      <w:r>
+        <w:rPr>
+          <w:rStyle w:val="FunctionTok"/>
+        </w:rPr>
+        <w:t xml:space="preserve">poly</w:t>
+      </w:r>
+      <w:r>
+        <w:rPr>
+          <w:rStyle w:val="NormalTok"/>
+        </w:rPr>
+        <w:t xml:space="preserve">(SN,</w:t>
+      </w:r>
+      <w:r>
+        <w:rPr>
+          <w:rStyle w:val="DecValTok"/>
+        </w:rPr>
+        <w:t xml:space="preserve">5</w:t>
+      </w:r>
+      <w:r>
+        <w:rPr>
+          <w:rStyle w:val="NormalTok"/>
+        </w:rPr>
+        <w:t xml:space="preserve">),</w:t>
+      </w:r>
+      <w:r>
+        <w:rPr>
+          <w:rStyle w:val="AttributeTok"/>
+        </w:rPr>
+        <w:t xml:space="preserve">data =</w:t>
+      </w:r>
+      <w:r>
+        <w:rPr>
+          <w:rStyle w:val="NormalTok"/>
+        </w:rPr>
+        <w:t xml:space="preserve"> train_data,</w:t>
+      </w:r>
+      <w:r>
+        <w:rPr>
+          <w:rStyle w:val="AttributeTok"/>
+        </w:rPr>
+        <w:t xml:space="preserve">method=</w:t>
+      </w:r>
+      <w:r>
+        <w:rPr>
+          <w:rStyle w:val="StringTok"/>
+        </w:rPr>
+        <w:t xml:space="preserve">"lm"</w:t>
+      </w:r>
+      <w:r>
+        <w:rPr>
+          <w:rStyle w:val="NormalTok"/>
+        </w:rPr>
+        <w:t xml:space="preserve">)</w:t>
+      </w:r>
+      <w:r>
+        <w:br/>
+      </w:r>
+      <w:r>
+        <w:rPr>
+          <w:rStyle w:val="FunctionTok"/>
+        </w:rPr>
+        <w:t xml:space="preserve">summary</w:t>
+      </w:r>
+      <w:r>
+        <w:rPr>
+          <w:rStyle w:val="NormalTok"/>
+        </w:rPr>
+        <w:t xml:space="preserve">(lm5)</w:t>
+      </w:r>
+    </w:p>
+    <w:p>
+      <w:pPr>
+        <w:pStyle w:val="SourceCode"/>
+      </w:pPr>
+      <w:r>
+        <w:rPr>
+          <w:rStyle w:val="VerbatimChar"/>
+        </w:rPr>
+        <w:t xml:space="preserve">## </w:t>
+      </w:r>
+      <w:r>
+        <w:br/>
+      </w:r>
+      <w:r>
+        <w:rPr>
+          <w:rStyle w:val="VerbatimChar"/>
+        </w:rPr>
+        <w:t xml:space="preserve">## Call:</w:t>
+      </w:r>
+      <w:r>
+        <w:br/>
+      </w:r>
+      <w:r>
+        <w:rPr>
+          <w:rStyle w:val="VerbatimChar"/>
+        </w:rPr>
+        <w:t xml:space="preserve">## lm(formula = .outcome ~ ., data = dat)</w:t>
+      </w:r>
+      <w:r>
+        <w:br/>
+      </w:r>
+      <w:r>
+        <w:rPr>
+          <w:rStyle w:val="VerbatimChar"/>
+        </w:rPr>
+        <w:t xml:space="preserve">## </w:t>
+      </w:r>
+      <w:r>
+        <w:br/>
+      </w:r>
+      <w:r>
+        <w:rPr>
+          <w:rStyle w:val="VerbatimChar"/>
+        </w:rPr>
+        <w:t xml:space="preserve">## Residuals:</w:t>
+      </w:r>
+      <w:r>
+        <w:br/>
+      </w:r>
+      <w:r>
+        <w:rPr>
+          <w:rStyle w:val="VerbatimChar"/>
+        </w:rPr>
+        <w:t xml:space="preserve">##     Min      1Q  Median      3Q     Max </w:t>
+      </w:r>
+      <w:r>
+        <w:br/>
+      </w:r>
+      <w:r>
+        <w:rPr>
+          <w:rStyle w:val="VerbatimChar"/>
+        </w:rPr>
+        <w:t xml:space="preserve">## -70.136  -4.962  -0.243   4.227 127.848 </w:t>
+      </w:r>
+      <w:r>
+        <w:br/>
+      </w:r>
+      <w:r>
+        <w:rPr>
+          <w:rStyle w:val="VerbatimChar"/>
+        </w:rPr>
+        <w:t xml:space="preserve">## </w:t>
+      </w:r>
+      <w:r>
+        <w:br/>
+      </w:r>
+      <w:r>
+        <w:rPr>
+          <w:rStyle w:val="VerbatimChar"/>
+        </w:rPr>
+        <w:t xml:space="preserve">## Coefficients:</w:t>
+      </w:r>
+      <w:r>
+        <w:br/>
+      </w:r>
+      <w:r>
+        <w:rPr>
+          <w:rStyle w:val="VerbatimChar"/>
+        </w:rPr>
+        <w:t xml:space="preserve">##                Estimate Std. Error t value Pr(&gt;|t|)    </w:t>
+      </w:r>
+      <w:r>
+        <w:br/>
+      </w:r>
+      <w:r>
+        <w:rPr>
+          <w:rStyle w:val="VerbatimChar"/>
+        </w:rPr>
+        <w:t xml:space="preserve">## (Intercept)      13.427      1.003   13.39   &lt;2e-16 ***</w:t>
+      </w:r>
+      <w:r>
+        <w:br/>
+      </w:r>
+      <w:r>
+        <w:rPr>
+          <w:rStyle w:val="VerbatimChar"/>
+        </w:rPr>
+        <w:t xml:space="preserve">## `poly(SN, 5)1`  301.229     18.681   16.12   &lt;2e-16 ***</w:t>
+      </w:r>
+      <w:r>
+        <w:br/>
+      </w:r>
+      <w:r>
+        <w:rPr>
+          <w:rStyle w:val="VerbatimChar"/>
+        </w:rPr>
+        <w:t xml:space="preserve">## `poly(SN, 5)2`  229.647     18.681   12.29   &lt;2e-16 ***</w:t>
+      </w:r>
+      <w:r>
+        <w:br/>
+      </w:r>
+      <w:r>
+        <w:rPr>
+          <w:rStyle w:val="VerbatimChar"/>
+        </w:rPr>
+        <w:t xml:space="preserve">## `poly(SN, 5)3`  235.151     18.681   12.59   &lt;2e-16 ***</w:t>
+      </w:r>
+      <w:r>
+        <w:br/>
+      </w:r>
+      <w:r>
+        <w:rPr>
+          <w:rStyle w:val="VerbatimChar"/>
+        </w:rPr>
+        <w:t xml:space="preserve">## `poly(SN, 5)4`  270.390     18.681   14.47   &lt;2e-16 ***</w:t>
+      </w:r>
+      <w:r>
+        <w:br/>
+      </w:r>
+      <w:r>
+        <w:rPr>
+          <w:rStyle w:val="VerbatimChar"/>
+        </w:rPr>
+        <w:t xml:space="preserve">## `poly(SN, 5)5`  205.774     18.681   11.02   &lt;2e-16 ***</w:t>
+      </w:r>
+      <w:r>
+        <w:br/>
+      </w:r>
+      <w:r>
+        <w:rPr>
+          <w:rStyle w:val="VerbatimChar"/>
+        </w:rPr>
+        <w:t xml:space="preserve">## ---</w:t>
+      </w:r>
+      <w:r>
+        <w:br/>
+      </w:r>
+      <w:r>
+        <w:rPr>
+          <w:rStyle w:val="VerbatimChar"/>
+        </w:rPr>
+        <w:t xml:space="preserve">## Signif. codes:  0 '***' 0.001 '**' 0.01 '*' 0.05 '.' 0.1 ' ' 1</w:t>
+      </w:r>
+      <w:r>
+        <w:br/>
+      </w:r>
+      <w:r>
+        <w:rPr>
+          <w:rStyle w:val="VerbatimChar"/>
+        </w:rPr>
+        <w:t xml:space="preserve">## </w:t>
+      </w:r>
+      <w:r>
+        <w:br/>
+      </w:r>
+      <w:r>
+        <w:rPr>
+          <w:rStyle w:val="VerbatimChar"/>
+        </w:rPr>
+        <w:t xml:space="preserve">## Residual standard error: 18.68 on 341 degrees of freedom</w:t>
+      </w:r>
+      <w:r>
+        <w:br/>
+      </w:r>
+      <w:r>
+        <w:rPr>
+          <w:rStyle w:val="VerbatimChar"/>
+        </w:rPr>
+        <w:t xml:space="preserve">## Multiple R-squared:  0.7253, Adjusted R-squared:  0.7213 </w:t>
+      </w:r>
+      <w:r>
+        <w:br/>
+      </w:r>
+      <w:r>
+        <w:rPr>
+          <w:rStyle w:val="VerbatimChar"/>
+        </w:rPr>
+        <w:t xml:space="preserve">## F-statistic: 180.1 on 5 and 341 DF,  p-value: &lt; 2.2e-16</w:t>
+      </w:r>
+    </w:p>
+    <w:p>
+      <w:pPr>
+        <w:pStyle w:val="SourceCode"/>
+      </w:pPr>
+      <w:r>
+        <w:rPr>
+          <w:rStyle w:val="NormalTok"/>
+        </w:rPr>
+        <w:t xml:space="preserve">predict5</w:t>
+      </w:r>
+      <w:r>
+        <w:rPr>
+          <w:rStyle w:val="OtherTok"/>
+        </w:rPr>
+        <w:t xml:space="preserve">&lt;-</w:t>
+      </w:r>
+      <w:r>
+        <w:rPr>
+          <w:rStyle w:val="FunctionTok"/>
+        </w:rPr>
+        <w:t xml:space="preserve">predict</w:t>
+      </w:r>
+      <w:r>
+        <w:rPr>
+          <w:rStyle w:val="NormalTok"/>
+        </w:rPr>
+        <w:t xml:space="preserve">(lm5,</w:t>
+      </w:r>
+      <w:r>
+        <w:rPr>
+          <w:rStyle w:val="AttributeTok"/>
+        </w:rPr>
+        <w:t xml:space="preserve">newdata =</w:t>
+      </w:r>
+      <w:r>
+        <w:rPr>
+          <w:rStyle w:val="NormalTok"/>
+        </w:rPr>
+        <w:t xml:space="preserve"> test_data)</w:t>
+      </w:r>
+      <w:r>
+        <w:br/>
+      </w:r>
+      <w:r>
+        <w:rPr>
+          <w:rStyle w:val="FunctionTok"/>
+        </w:rPr>
+        <w:t xml:space="preserve">predict_eval</w:t>
+      </w:r>
+      <w:r>
+        <w:rPr>
+          <w:rStyle w:val="NormalTok"/>
+        </w:rPr>
+        <w:t xml:space="preserve">(predict5)</w:t>
+      </w:r>
+    </w:p>
+    <w:p>
+      <w:pPr>
+        <w:pStyle w:val="SourceCode"/>
+      </w:pPr>
+      <w:r>
+        <w:rPr>
+          <w:rStyle w:val="VerbatimChar"/>
+        </w:rPr>
+        <w:t xml:space="preserve">##          R2     RMSE      MAE</w:t>
+      </w:r>
+      <w:r>
+        <w:br/>
+      </w:r>
+      <w:r>
+        <w:rPr>
+          <w:rStyle w:val="VerbatimChar"/>
+        </w:rPr>
+        <w:t xml:space="preserve">## 1 0.8005885 15.90596 8.879888</w:t>
+      </w:r>
+    </w:p>
+    <w:p>
+      <w:pPr>
+        <w:pStyle w:val="FirstParagraph"/>
+      </w:pPr>
+      <w:r>
+        <w:t xml:space="preserve">This model has the high value of R2 0.72 in the training and 0.80 in the test. Since the value of R2 has increased in the test we can say that our model is a good model.</w:t>
+      </w:r>
+      <w:r>
+        <w:br/>
+      </w:r>
+      <w:r>
+        <w:t xml:space="preserve">## 6. KNN regression model</w:t>
+      </w:r>
+    </w:p>
+    <w:p>
+      <w:pPr>
+        <w:pStyle w:val="SourceCode"/>
+      </w:pPr>
+      <w:r>
+        <w:rPr>
+          <w:rStyle w:val="FunctionTok"/>
+        </w:rPr>
+        <w:t xml:space="preserve">library</w:t>
+      </w:r>
+      <w:r>
+        <w:rPr>
+          <w:rStyle w:val="NormalTok"/>
+        </w:rPr>
+        <w:t xml:space="preserve">(caret)</w:t>
+      </w:r>
+      <w:r>
+        <w:br/>
+      </w:r>
+      <w:r>
+        <w:rPr>
+          <w:rStyle w:val="NormalTok"/>
+        </w:rPr>
+        <w:t xml:space="preserve">knnmodel</w:t>
+      </w:r>
+      <w:r>
+        <w:rPr>
+          <w:rStyle w:val="OtherTok"/>
+        </w:rPr>
+        <w:t xml:space="preserve">&lt;-</w:t>
+      </w:r>
+      <w:r>
+        <w:rPr>
+          <w:rStyle w:val="FunctionTok"/>
+        </w:rPr>
+        <w:t xml:space="preserve">train</w:t>
+      </w:r>
+      <w:r>
+        <w:rPr>
+          <w:rStyle w:val="NormalTok"/>
+        </w:rPr>
+        <w:t xml:space="preserve">(Deaths_daily</w:t>
+      </w:r>
+      <w:r>
+        <w:rPr>
+          <w:rStyle w:val="SpecialCharTok"/>
+        </w:rPr>
+        <w:t xml:space="preserve">~</w:t>
+      </w:r>
+      <w:r>
+        <w:rPr>
+          <w:rStyle w:val="NormalTok"/>
+        </w:rPr>
+        <w:t xml:space="preserve">SN,</w:t>
+      </w:r>
+      <w:r>
+        <w:rPr>
+          <w:rStyle w:val="AttributeTok"/>
+        </w:rPr>
+        <w:t xml:space="preserve">data =</w:t>
+      </w:r>
+      <w:r>
+        <w:rPr>
+          <w:rStyle w:val="NormalTok"/>
+        </w:rPr>
+        <w:t xml:space="preserve"> train_data,</w:t>
+      </w:r>
+      <w:r>
+        <w:rPr>
+          <w:rStyle w:val="AttributeTok"/>
+        </w:rPr>
+        <w:t xml:space="preserve">method=</w:t>
+      </w:r>
+      <w:r>
+        <w:rPr>
+          <w:rStyle w:val="StringTok"/>
+        </w:rPr>
+        <w:t xml:space="preserve">"knn"</w:t>
+      </w:r>
+      <w:r>
+        <w:rPr>
+          <w:rStyle w:val="NormalTok"/>
+        </w:rPr>
+        <w:t xml:space="preserve">)</w:t>
+      </w:r>
+      <w:r>
+        <w:br/>
+      </w:r>
+      <w:r>
+        <w:rPr>
+          <w:rStyle w:val="FunctionTok"/>
+        </w:rPr>
+        <w:t xml:space="preserve">summary</w:t>
+      </w:r>
+      <w:r>
+        <w:rPr>
+          <w:rStyle w:val="NormalTok"/>
+        </w:rPr>
+        <w:t xml:space="preserve">(knnmodel)</w:t>
+      </w:r>
+    </w:p>
+    <w:p>
+      <w:pPr>
+        <w:pStyle w:val="SourceCode"/>
+      </w:pPr>
+      <w:r>
+        <w:rPr>
+          <w:rStyle w:val="VerbatimChar"/>
+        </w:rPr>
+        <w:t xml:space="preserve">##             Length Class      Mode     </w:t>
+      </w:r>
+      <w:r>
+        <w:br/>
+      </w:r>
+      <w:r>
+        <w:rPr>
+          <w:rStyle w:val="VerbatimChar"/>
+        </w:rPr>
+        <w:t xml:space="preserve">## learn       2      -none-     list     </w:t>
+      </w:r>
+      <w:r>
+        <w:br/>
+      </w:r>
+      <w:r>
+        <w:rPr>
+          <w:rStyle w:val="VerbatimChar"/>
+        </w:rPr>
+        <w:t xml:space="preserve">## k           1      -none-     numeric  </w:t>
+      </w:r>
+      <w:r>
+        <w:br/>
+      </w:r>
+      <w:r>
+        <w:rPr>
+          <w:rStyle w:val="VerbatimChar"/>
+        </w:rPr>
+        <w:t xml:space="preserve">## theDots     0      -none-     list     </w:t>
+      </w:r>
+      <w:r>
+        <w:br/>
+      </w:r>
+      <w:r>
+        <w:rPr>
+          <w:rStyle w:val="VerbatimChar"/>
+        </w:rPr>
+        <w:t xml:space="preserve">## xNames      1      -none-     character</w:t>
+      </w:r>
+      <w:r>
+        <w:br/>
+      </w:r>
+      <w:r>
+        <w:rPr>
+          <w:rStyle w:val="VerbatimChar"/>
+        </w:rPr>
+        <w:t xml:space="preserve">## problemType 1      -none-     character</w:t>
+      </w:r>
+      <w:r>
+        <w:br/>
+      </w:r>
+      <w:r>
+        <w:rPr>
+          <w:rStyle w:val="VerbatimChar"/>
+        </w:rPr>
+        <w:t xml:space="preserve">## tuneValue   1      data.frame list     </w:t>
+      </w:r>
+      <w:r>
+        <w:br/>
+      </w:r>
+      <w:r>
+        <w:rPr>
+          <w:rStyle w:val="VerbatimChar"/>
+        </w:rPr>
+        <w:t xml:space="preserve">## obsLevels   1      -none-     logical  </w:t>
+      </w:r>
+      <w:r>
+        <w:br/>
+      </w:r>
+      <w:r>
+        <w:rPr>
+          <w:rStyle w:val="VerbatimChar"/>
+        </w:rPr>
+        <w:t xml:space="preserve">## param       0      -none-     list</w:t>
+      </w:r>
+    </w:p>
+    <w:p>
+      <w:pPr>
+        <w:pStyle w:val="SourceCode"/>
+      </w:pPr>
+      <w:r>
+        <w:rPr>
+          <w:rStyle w:val="NormalTok"/>
+        </w:rPr>
+        <w:t xml:space="preserve">predict6</w:t>
+      </w:r>
+      <w:r>
+        <w:rPr>
+          <w:rStyle w:val="OtherTok"/>
+        </w:rPr>
+        <w:t xml:space="preserve">&lt;-</w:t>
+      </w:r>
+      <w:r>
+        <w:rPr>
+          <w:rStyle w:val="FunctionTok"/>
+        </w:rPr>
+        <w:t xml:space="preserve">predict</w:t>
+      </w:r>
+      <w:r>
+        <w:rPr>
+          <w:rStyle w:val="NormalTok"/>
+        </w:rPr>
+        <w:t xml:space="preserve">(knnmodel,</w:t>
+      </w:r>
+      <w:r>
+        <w:rPr>
+          <w:rStyle w:val="AttributeTok"/>
+        </w:rPr>
+        <w:t xml:space="preserve">newdata =</w:t>
+      </w:r>
+      <w:r>
+        <w:rPr>
+          <w:rStyle w:val="NormalTok"/>
+        </w:rPr>
+        <w:t xml:space="preserve"> test_data)</w:t>
+      </w:r>
+      <w:r>
+        <w:br/>
+      </w:r>
+      <w:r>
+        <w:rPr>
+          <w:rStyle w:val="FunctionTok"/>
+        </w:rPr>
+        <w:t xml:space="preserve">predict_eval</w:t>
+      </w:r>
+      <w:r>
+        <w:rPr>
+          <w:rStyle w:val="NormalTok"/>
+        </w:rPr>
+        <w:t xml:space="preserve">(predict6)</w:t>
+      </w:r>
+    </w:p>
+    <w:p>
+      <w:pPr>
+        <w:pStyle w:val="SourceCode"/>
+      </w:pPr>
+      <w:r>
+        <w:rPr>
+          <w:rStyle w:val="VerbatimChar"/>
+        </w:rPr>
+        <w:t xml:space="preserve">##          R2     RMSE      MAE</w:t>
+      </w:r>
+      <w:r>
+        <w:br/>
+      </w:r>
+      <w:r>
+        <w:rPr>
+          <w:rStyle w:val="VerbatimChar"/>
+        </w:rPr>
+        <w:t xml:space="preserve">## 1 0.9777022 5.806763 2.827703</w:t>
+      </w:r>
+    </w:p>
+    <w:p>
+      <w:pPr>
+        <w:pStyle w:val="FirstParagraph"/>
+      </w:pPr>
+      <w:r>
+        <w:t xml:space="preserve">Since KNN is a lazy algorithm there are no interpret able summary in the KNN model. In test data we got the R2 of 0.97 which is highest till now.</w:t>
+      </w:r>
+      <w:r>
+        <w:t xml:space="preserve"> </w:t>
+      </w:r>
+      <w:r>
+        <w:t xml:space="preserve">## 7. ANN-MLP regression model with 2 hidden layers with 3 and neurons</w:t>
+      </w:r>
+    </w:p>
+    <w:p>
+      <w:pPr>
+        <w:pStyle w:val="SourceCode"/>
+      </w:pPr>
+      <w:r>
+        <w:rPr>
+          <w:rStyle w:val="FunctionTok"/>
+        </w:rPr>
+        <w:t xml:space="preserve">library</w:t>
+      </w:r>
+      <w:r>
+        <w:rPr>
+          <w:rStyle w:val="NormalTok"/>
+        </w:rPr>
+        <w:t xml:space="preserve">(neuralnet)</w:t>
+      </w:r>
+      <w:r>
+        <w:br/>
+      </w:r>
+      <w:r>
+        <w:rPr>
+          <w:rStyle w:val="NormalTok"/>
+        </w:rPr>
+        <w:t xml:space="preserve">nn</w:t>
+      </w:r>
+      <w:r>
+        <w:rPr>
+          <w:rStyle w:val="OtherTok"/>
+        </w:rPr>
+        <w:t xml:space="preserve">&lt;-</w:t>
+      </w:r>
+      <w:r>
+        <w:rPr>
+          <w:rStyle w:val="FunctionTok"/>
+        </w:rPr>
+        <w:t xml:space="preserve">neuralnet</w:t>
+      </w:r>
+      <w:r>
+        <w:rPr>
+          <w:rStyle w:val="NormalTok"/>
+        </w:rPr>
+        <w:t xml:space="preserve">(Deaths_daily</w:t>
+      </w:r>
+      <w:r>
+        <w:rPr>
+          <w:rStyle w:val="SpecialCharTok"/>
+        </w:rPr>
+        <w:t xml:space="preserve">~</w:t>
+      </w:r>
+      <w:r>
+        <w:rPr>
+          <w:rStyle w:val="NormalTok"/>
+        </w:rPr>
+        <w:t xml:space="preserve">SN,</w:t>
+      </w:r>
+      <w:r>
+        <w:rPr>
+          <w:rStyle w:val="AttributeTok"/>
+        </w:rPr>
+        <w:t xml:space="preserve">data =</w:t>
+      </w:r>
+      <w:r>
+        <w:rPr>
+          <w:rStyle w:val="NormalTok"/>
+        </w:rPr>
+        <w:t xml:space="preserve"> train_data,</w:t>
+      </w:r>
+      <w:r>
+        <w:rPr>
+          <w:rStyle w:val="AttributeTok"/>
+        </w:rPr>
+        <w:t xml:space="preserve">hidden =</w:t>
+      </w:r>
+      <w:r>
+        <w:rPr>
+          <w:rStyle w:val="NormalTok"/>
+        </w:rPr>
+        <w:t xml:space="preserve"> </w:t>
+      </w:r>
+      <w:r>
+        <w:rPr>
+          <w:rStyle w:val="FunctionTok"/>
+        </w:rPr>
+        <w:t xml:space="preserve">c</w:t>
+      </w:r>
+      <w:r>
+        <w:rPr>
+          <w:rStyle w:val="NormalTok"/>
+        </w:rPr>
+        <w:t xml:space="preserve">(</w:t>
+      </w:r>
+      <w:r>
+        <w:rPr>
+          <w:rStyle w:val="DecValTok"/>
+        </w:rPr>
         <w:t xml:space="preserve">3</w:t>
       </w:r>
       <w:r>
         <w:rPr>
           <w:rStyle w:val="NormalTok"/>
         </w:rPr>
+        <w:t xml:space="preserve">,</w:t>
+      </w:r>
+      <w:r>
+        <w:rPr>
+          <w:rStyle w:val="DecValTok"/>
+        </w:rPr>
+        <w:t xml:space="preserve">2</w:t>
+      </w:r>
+      <w:r>
+        <w:rPr>
+          <w:rStyle w:val="NormalTok"/>
+        </w:rPr>
         <w:t xml:space="preserve">),</w:t>
       </w:r>
       <w:r>
         <w:rPr>
           <w:rStyle w:val="AttributeTok"/>
         </w:rPr>
-        <w:t xml:space="preserve">data =</w:t>
-      </w:r>
-      <w:r>
-        <w:rPr>
-          <w:rStyle w:val="NormalTok"/>
-        </w:rPr>
-        <w:t xml:space="preserve"> train_data,</w:t>
+        <w:t xml:space="preserve">linear.output =</w:t>
+      </w:r>
+      <w:r>
+        <w:rPr>
+          <w:rStyle w:val="NormalTok"/>
+        </w:rPr>
+        <w:t xml:space="preserve"> F)</w:t>
+      </w:r>
+      <w:r>
+        <w:br/>
+      </w:r>
+      <w:r>
+        <w:rPr>
+          <w:rStyle w:val="FunctionTok"/>
+        </w:rPr>
+        <w:t xml:space="preserve">plot</w:t>
+      </w:r>
+      <w:r>
+        <w:rPr>
+          <w:rStyle w:val="NormalTok"/>
+        </w:rPr>
+        <w:t xml:space="preserve">(nn,</w:t>
       </w:r>
       <w:r>
         <w:rPr>
           <w:rStyle w:val="AttributeTok"/>
         </w:rPr>
-        <w:t xml:space="preserve">method=</w:t>
+        <w:t xml:space="preserve">main=</w:t>
       </w:r>
       <w:r>
         <w:rPr>
           <w:rStyle w:val="StringTok"/>
         </w:rPr>
-        <w:t xml:space="preserve">"lm"</w:t>
+        <w:t xml:space="preserve">"The Architecture of the Neural Network"</w:t>
       </w:r>
       <w:r>
         <w:rPr>
@@ -2682,9 +4574,163 @@
       </w:r>
       <w:r>
         <w:rPr>
-          <w:rStyle w:val="NormalTok"/>
-        </w:rPr>
-        <w:t xml:space="preserve">predict3</w:t>
+          <w:rStyle w:val="FunctionTok"/>
+        </w:rPr>
+        <w:t xml:space="preserve">summary</w:t>
+      </w:r>
+      <w:r>
+        <w:rPr>
+          <w:rStyle w:val="NormalTok"/>
+        </w:rPr>
+        <w:t xml:space="preserve">(nn)</w:t>
+      </w:r>
+    </w:p>
+    <w:p>
+      <w:pPr>
+        <w:pStyle w:val="SourceCode"/>
+      </w:pPr>
+      <w:r>
+        <w:rPr>
+          <w:rStyle w:val="VerbatimChar"/>
+        </w:rPr>
+        <w:t xml:space="preserve">##                     Length Class      Mode    </w:t>
+      </w:r>
+      <w:r>
+        <w:br/>
+      </w:r>
+      <w:r>
+        <w:rPr>
+          <w:rStyle w:val="VerbatimChar"/>
+        </w:rPr>
+        <w:t xml:space="preserve">## call                  5    -none-     call    </w:t>
+      </w:r>
+      <w:r>
+        <w:br/>
+      </w:r>
+      <w:r>
+        <w:rPr>
+          <w:rStyle w:val="VerbatimChar"/>
+        </w:rPr>
+        <w:t xml:space="preserve">## response            347    -none-     numeric </w:t>
+      </w:r>
+      <w:r>
+        <w:br/>
+      </w:r>
+      <w:r>
+        <w:rPr>
+          <w:rStyle w:val="VerbatimChar"/>
+        </w:rPr>
+        <w:t xml:space="preserve">## covariate           347    -none-     numeric </w:t>
+      </w:r>
+      <w:r>
+        <w:br/>
+      </w:r>
+      <w:r>
+        <w:rPr>
+          <w:rStyle w:val="VerbatimChar"/>
+        </w:rPr>
+        <w:t xml:space="preserve">## model.list            2    -none-     list    </w:t>
+      </w:r>
+      <w:r>
+        <w:br/>
+      </w:r>
+      <w:r>
+        <w:rPr>
+          <w:rStyle w:val="VerbatimChar"/>
+        </w:rPr>
+        <w:t xml:space="preserve">## err.fct               1    -none-     function</w:t>
+      </w:r>
+      <w:r>
+        <w:br/>
+      </w:r>
+      <w:r>
+        <w:rPr>
+          <w:rStyle w:val="VerbatimChar"/>
+        </w:rPr>
+        <w:t xml:space="preserve">## act.fct               1    -none-     function</w:t>
+      </w:r>
+      <w:r>
+        <w:br/>
+      </w:r>
+      <w:r>
+        <w:rPr>
+          <w:rStyle w:val="VerbatimChar"/>
+        </w:rPr>
+        <w:t xml:space="preserve">## linear.output         1    -none-     logical </w:t>
+      </w:r>
+      <w:r>
+        <w:br/>
+      </w:r>
+      <w:r>
+        <w:rPr>
+          <w:rStyle w:val="VerbatimChar"/>
+        </w:rPr>
+        <w:t xml:space="preserve">## data                 14    data.frame list    </w:t>
+      </w:r>
+      <w:r>
+        <w:br/>
+      </w:r>
+      <w:r>
+        <w:rPr>
+          <w:rStyle w:val="VerbatimChar"/>
+        </w:rPr>
+        <w:t xml:space="preserve">## exclude               0    -none-     NULL    </w:t>
+      </w:r>
+      <w:r>
+        <w:br/>
+      </w:r>
+      <w:r>
+        <w:rPr>
+          <w:rStyle w:val="VerbatimChar"/>
+        </w:rPr>
+        <w:t xml:space="preserve">## net.result            1    -none-     list    </w:t>
+      </w:r>
+      <w:r>
+        <w:br/>
+      </w:r>
+      <w:r>
+        <w:rPr>
+          <w:rStyle w:val="VerbatimChar"/>
+        </w:rPr>
+        <w:t xml:space="preserve">## weights               1    -none-     list    </w:t>
+      </w:r>
+      <w:r>
+        <w:br/>
+      </w:r>
+      <w:r>
+        <w:rPr>
+          <w:rStyle w:val="VerbatimChar"/>
+        </w:rPr>
+        <w:t xml:space="preserve">## generalized.weights   1    -none-     list    </w:t>
+      </w:r>
+      <w:r>
+        <w:br/>
+      </w:r>
+      <w:r>
+        <w:rPr>
+          <w:rStyle w:val="VerbatimChar"/>
+        </w:rPr>
+        <w:t xml:space="preserve">## startweights          1    -none-     list    </w:t>
+      </w:r>
+      <w:r>
+        <w:br/>
+      </w:r>
+      <w:r>
+        <w:rPr>
+          <w:rStyle w:val="VerbatimChar"/>
+        </w:rPr>
+        <w:t xml:space="preserve">## result.matrix        20    -none-     numeric</w:t>
+      </w:r>
+    </w:p>
+    <w:p>
+      <w:pPr>
+        <w:pStyle w:val="SourceCode"/>
+      </w:pPr>
+      <w:r>
+        <w:rPr>
+          <w:rStyle w:val="NormalTok"/>
+        </w:rPr>
+        <w:t xml:space="preserve">predict7</w:t>
       </w:r>
       <w:r>
         <w:rPr>
@@ -2702,7 +4748,7 @@
         <w:rPr>
           <w:rStyle w:val="NormalTok"/>
         </w:rPr>
-        <w:t xml:space="preserve">(lm3,</w:t>
+        <w:t xml:space="preserve">(nn,</w:t>
       </w:r>
       <w:r>
         <w:rPr>
@@ -2729,7 +4775,7 @@
         <w:rPr>
           <w:rStyle w:val="NormalTok"/>
         </w:rPr>
-        <w:t xml:space="preserve">(predict3)</w:t>
+        <w:t xml:space="preserve">(predict7)</w:t>
       </w:r>
     </w:p>
     <w:p>
@@ -2740,757 +4786,46 @@
         <w:rPr>
           <w:rStyle w:val="VerbatimChar"/>
         </w:rPr>
-        <w:t xml:space="preserve">##          R2    RMSE      MAE</w:t>
-      </w:r>
-      <w:r>
-        <w:br/>
-      </w:r>
-      <w:r>
-        <w:rPr>
-          <w:rStyle w:val="VerbatimChar"/>
-        </w:rPr>
-        <w:t xml:space="preserve">## 1 0.4823308 25.6787 16.66555</w:t>
-      </w:r>
-    </w:p>
-    <w:bookmarkEnd w:id="33"/>
-    <w:bookmarkStart w:id="34" w:name="double-quadratic-linear-regression-model"/>
+        <w:t xml:space="preserve">##           R2     RMSE      MAE</w:t>
+      </w:r>
+      <w:r>
+        <w:br/>
+      </w:r>
+      <w:r>
+        <w:rPr>
+          <w:rStyle w:val="VerbatimChar"/>
+        </w:rPr>
+        <w:t xml:space="preserve">## 1 0.03179269 37.80605 13.32432</w:t>
+      </w:r>
+    </w:p>
+    <w:p>
+      <w:pPr>
+        <w:pStyle w:val="FirstParagraph"/>
+      </w:pPr>
+      <w:r>
+        <w:t xml:space="preserve">The neural network has the lowest value of R2.</w:t>
+      </w:r>
+    </w:p>
+    <w:bookmarkEnd w:id="34"/>
+    <w:bookmarkStart w:id="35" w:name="Xc41db0ea302f5a151f635dfe9f596f58dac5a7b"/>
     <w:p>
       <w:pPr>
         <w:pStyle w:val="Heading2"/>
       </w:pPr>
       <w:r>
-        <w:t xml:space="preserve">4. Double quadratic linear regression model</w:t>
-      </w:r>
-    </w:p>
-    <w:p>
-      <w:pPr>
-        <w:pStyle w:val="SourceCode"/>
-      </w:pPr>
-      <w:r>
-        <w:rPr>
-          <w:rStyle w:val="NormalTok"/>
-        </w:rPr>
-        <w:t xml:space="preserve">lm4</w:t>
-      </w:r>
-      <w:r>
-        <w:rPr>
-          <w:rStyle w:val="OtherTok"/>
-        </w:rPr>
-        <w:t xml:space="preserve">&lt;-</w:t>
-      </w:r>
-      <w:r>
-        <w:rPr>
-          <w:rStyle w:val="FunctionTok"/>
-        </w:rPr>
-        <w:t xml:space="preserve">train</w:t>
-      </w:r>
-      <w:r>
-        <w:rPr>
-          <w:rStyle w:val="NormalTok"/>
-        </w:rPr>
-        <w:t xml:space="preserve">(Deaths_daily</w:t>
-      </w:r>
-      <w:r>
-        <w:rPr>
-          <w:rStyle w:val="SpecialCharTok"/>
-        </w:rPr>
-        <w:t xml:space="preserve">~</w:t>
-      </w:r>
-      <w:r>
-        <w:rPr>
-          <w:rStyle w:val="FunctionTok"/>
-        </w:rPr>
-        <w:t xml:space="preserve">poly</w:t>
-      </w:r>
-      <w:r>
-        <w:rPr>
-          <w:rStyle w:val="NormalTok"/>
-        </w:rPr>
-        <w:t xml:space="preserve">(SN,</w:t>
-      </w:r>
-      <w:r>
-        <w:rPr>
-          <w:rStyle w:val="DecValTok"/>
-        </w:rPr>
-        <w:t xml:space="preserve">4</w:t>
-      </w:r>
-      <w:r>
-        <w:rPr>
-          <w:rStyle w:val="NormalTok"/>
-        </w:rPr>
-        <w:t xml:space="preserve">),</w:t>
-      </w:r>
-      <w:r>
-        <w:rPr>
-          <w:rStyle w:val="AttributeTok"/>
-        </w:rPr>
-        <w:t xml:space="preserve">data =</w:t>
-      </w:r>
-      <w:r>
-        <w:rPr>
-          <w:rStyle w:val="NormalTok"/>
-        </w:rPr>
-        <w:t xml:space="preserve"> train_data,</w:t>
-      </w:r>
-      <w:r>
-        <w:rPr>
-          <w:rStyle w:val="AttributeTok"/>
-        </w:rPr>
-        <w:t xml:space="preserve">method=</w:t>
-      </w:r>
-      <w:r>
-        <w:rPr>
-          <w:rStyle w:val="StringTok"/>
-        </w:rPr>
-        <w:t xml:space="preserve">"lm"</w:t>
-      </w:r>
-      <w:r>
-        <w:rPr>
-          <w:rStyle w:val="NormalTok"/>
-        </w:rPr>
-        <w:t xml:space="preserve">)</w:t>
-      </w:r>
-      <w:r>
-        <w:br/>
-      </w:r>
-      <w:r>
-        <w:rPr>
-          <w:rStyle w:val="NormalTok"/>
-        </w:rPr>
-        <w:t xml:space="preserve">predict4</w:t>
-      </w:r>
-      <w:r>
-        <w:rPr>
-          <w:rStyle w:val="OtherTok"/>
-        </w:rPr>
-        <w:t xml:space="preserve">&lt;-</w:t>
-      </w:r>
-      <w:r>
-        <w:rPr>
-          <w:rStyle w:val="FunctionTok"/>
-        </w:rPr>
-        <w:t xml:space="preserve">predict</w:t>
-      </w:r>
-      <w:r>
-        <w:rPr>
-          <w:rStyle w:val="NormalTok"/>
-        </w:rPr>
-        <w:t xml:space="preserve">(lm4,</w:t>
-      </w:r>
-      <w:r>
-        <w:rPr>
-          <w:rStyle w:val="AttributeTok"/>
-        </w:rPr>
-        <w:t xml:space="preserve">newdata =</w:t>
-      </w:r>
-      <w:r>
-        <w:rPr>
-          <w:rStyle w:val="NormalTok"/>
-        </w:rPr>
-        <w:t xml:space="preserve"> test_data)</w:t>
-      </w:r>
-      <w:r>
-        <w:br/>
-      </w:r>
-      <w:r>
-        <w:rPr>
-          <w:rStyle w:val="FunctionTok"/>
-        </w:rPr>
-        <w:t xml:space="preserve">predict_eval</w:t>
-      </w:r>
-      <w:r>
-        <w:rPr>
-          <w:rStyle w:val="NormalTok"/>
-        </w:rPr>
-        <w:t xml:space="preserve">(predict4)</w:t>
-      </w:r>
-    </w:p>
-    <w:p>
-      <w:pPr>
-        <w:pStyle w:val="SourceCode"/>
-      </w:pPr>
-      <w:r>
-        <w:rPr>
-          <w:rStyle w:val="VerbatimChar"/>
-        </w:rPr>
-        <w:t xml:space="preserve">##          R2     RMSE      MAE</w:t>
-      </w:r>
-      <w:r>
-        <w:br/>
-      </w:r>
-      <w:r>
-        <w:rPr>
-          <w:rStyle w:val="VerbatimChar"/>
-        </w:rPr>
-        <w:t xml:space="preserve">## 1 0.6857402 19.98498 14.03474</w:t>
-      </w:r>
-    </w:p>
-    <w:bookmarkEnd w:id="34"/>
-    <w:bookmarkStart w:id="35" w:name="fifth-order-polynomial-regression-model"/>
-    <w:p>
-      <w:pPr>
-        <w:pStyle w:val="Heading2"/>
-      </w:pPr>
-      <w:r>
-        <w:t xml:space="preserve">5. Fifth order polynomial regression model</w:t>
-      </w:r>
-    </w:p>
-    <w:p>
-      <w:pPr>
-        <w:pStyle w:val="SourceCode"/>
-      </w:pPr>
-      <w:r>
-        <w:rPr>
-          <w:rStyle w:val="NormalTok"/>
-        </w:rPr>
-        <w:t xml:space="preserve">lm5</w:t>
-      </w:r>
-      <w:r>
-        <w:rPr>
-          <w:rStyle w:val="OtherTok"/>
-        </w:rPr>
-        <w:t xml:space="preserve">&lt;-</w:t>
-      </w:r>
-      <w:r>
-        <w:rPr>
-          <w:rStyle w:val="FunctionTok"/>
-        </w:rPr>
-        <w:t xml:space="preserve">train</w:t>
-      </w:r>
-      <w:r>
-        <w:rPr>
-          <w:rStyle w:val="NormalTok"/>
-        </w:rPr>
-        <w:t xml:space="preserve">(Deaths_daily</w:t>
-      </w:r>
-      <w:r>
-        <w:rPr>
-          <w:rStyle w:val="SpecialCharTok"/>
-        </w:rPr>
-        <w:t xml:space="preserve">~</w:t>
-      </w:r>
-      <w:r>
-        <w:rPr>
-          <w:rStyle w:val="FunctionTok"/>
-        </w:rPr>
-        <w:t xml:space="preserve">poly</w:t>
-      </w:r>
-      <w:r>
-        <w:rPr>
-          <w:rStyle w:val="NormalTok"/>
-        </w:rPr>
-        <w:t xml:space="preserve">(SN,</w:t>
-      </w:r>
-      <w:r>
-        <w:rPr>
-          <w:rStyle w:val="DecValTok"/>
-        </w:rPr>
-        <w:t xml:space="preserve">5</w:t>
-      </w:r>
-      <w:r>
-        <w:rPr>
-          <w:rStyle w:val="NormalTok"/>
-        </w:rPr>
-        <w:t xml:space="preserve">),</w:t>
-      </w:r>
-      <w:r>
-        <w:rPr>
-          <w:rStyle w:val="AttributeTok"/>
-        </w:rPr>
-        <w:t xml:space="preserve">data =</w:t>
-      </w:r>
-      <w:r>
-        <w:rPr>
-          <w:rStyle w:val="NormalTok"/>
-        </w:rPr>
-        <w:t xml:space="preserve"> train_data,</w:t>
-      </w:r>
-      <w:r>
-        <w:rPr>
-          <w:rStyle w:val="AttributeTok"/>
-        </w:rPr>
-        <w:t xml:space="preserve">method=</w:t>
-      </w:r>
-      <w:r>
-        <w:rPr>
-          <w:rStyle w:val="StringTok"/>
-        </w:rPr>
-        <w:t xml:space="preserve">"lm"</w:t>
-      </w:r>
-      <w:r>
-        <w:rPr>
-          <w:rStyle w:val="NormalTok"/>
-        </w:rPr>
-        <w:t xml:space="preserve">)</w:t>
-      </w:r>
-      <w:r>
-        <w:br/>
-      </w:r>
-      <w:r>
-        <w:rPr>
-          <w:rStyle w:val="NormalTok"/>
-        </w:rPr>
-        <w:t xml:space="preserve">predict5</w:t>
-      </w:r>
-      <w:r>
-        <w:rPr>
-          <w:rStyle w:val="OtherTok"/>
-        </w:rPr>
-        <w:t xml:space="preserve">&lt;-</w:t>
-      </w:r>
-      <w:r>
-        <w:rPr>
-          <w:rStyle w:val="FunctionTok"/>
-        </w:rPr>
-        <w:t xml:space="preserve">predict</w:t>
-      </w:r>
-      <w:r>
-        <w:rPr>
-          <w:rStyle w:val="NormalTok"/>
-        </w:rPr>
-        <w:t xml:space="preserve">(lm5,</w:t>
-      </w:r>
-      <w:r>
-        <w:rPr>
-          <w:rStyle w:val="AttributeTok"/>
-        </w:rPr>
-        <w:t xml:space="preserve">newdata =</w:t>
-      </w:r>
-      <w:r>
-        <w:rPr>
-          <w:rStyle w:val="NormalTok"/>
-        </w:rPr>
-        <w:t xml:space="preserve"> test_data)</w:t>
-      </w:r>
-      <w:r>
-        <w:br/>
-      </w:r>
-      <w:r>
-        <w:rPr>
-          <w:rStyle w:val="FunctionTok"/>
-        </w:rPr>
-        <w:t xml:space="preserve">predict_eval</w:t>
-      </w:r>
-      <w:r>
-        <w:rPr>
-          <w:rStyle w:val="NormalTok"/>
-        </w:rPr>
-        <w:t xml:space="preserve">(predict5)</w:t>
-      </w:r>
-    </w:p>
-    <w:p>
-      <w:pPr>
-        <w:pStyle w:val="SourceCode"/>
-      </w:pPr>
-      <w:r>
-        <w:rPr>
-          <w:rStyle w:val="VerbatimChar"/>
-        </w:rPr>
-        <w:t xml:space="preserve">##          R2     RMSE      MAE</w:t>
-      </w:r>
-      <w:r>
-        <w:br/>
-      </w:r>
-      <w:r>
-        <w:rPr>
-          <w:rStyle w:val="VerbatimChar"/>
-        </w:rPr>
-        <w:t xml:space="preserve">## 1 0.8005885 15.90596 8.879888</w:t>
+        <w:t xml:space="preserve">8. Select the best model with lowest RMSE on the test data</w:t>
+      </w:r>
+    </w:p>
+    <w:p>
+      <w:pPr>
+        <w:pStyle w:val="FirstParagraph"/>
+      </w:pPr>
+      <w:r>
+        <w:t xml:space="preserve">The best model is the one with highest value of R2 and smallest value of RMSE(Error). In our case KNN model gave the highest value of R2. Therefore we can say that KNN is the best model in this case.</w:t>
       </w:r>
     </w:p>
     <w:bookmarkEnd w:id="35"/>
-    <w:bookmarkStart w:id="36" w:name="knn-regression-model"/>
-    <w:p>
-      <w:pPr>
-        <w:pStyle w:val="Heading2"/>
-      </w:pPr>
-      <w:r>
-        <w:t xml:space="preserve">6. KNN regression model</w:t>
-      </w:r>
-    </w:p>
-    <w:p>
-      <w:pPr>
-        <w:pStyle w:val="SourceCode"/>
-      </w:pPr>
-      <w:r>
-        <w:rPr>
-          <w:rStyle w:val="NormalTok"/>
-        </w:rPr>
-        <w:t xml:space="preserve">knnmodel</w:t>
-      </w:r>
-      <w:r>
-        <w:rPr>
-          <w:rStyle w:val="OtherTok"/>
-        </w:rPr>
-        <w:t xml:space="preserve">&lt;-</w:t>
-      </w:r>
-      <w:r>
-        <w:rPr>
-          <w:rStyle w:val="FunctionTok"/>
-        </w:rPr>
-        <w:t xml:space="preserve">train</w:t>
-      </w:r>
-      <w:r>
-        <w:rPr>
-          <w:rStyle w:val="NormalTok"/>
-        </w:rPr>
-        <w:t xml:space="preserve">(Deaths_daily</w:t>
-      </w:r>
-      <w:r>
-        <w:rPr>
-          <w:rStyle w:val="SpecialCharTok"/>
-        </w:rPr>
-        <w:t xml:space="preserve">~</w:t>
-      </w:r>
-      <w:r>
-        <w:rPr>
-          <w:rStyle w:val="NormalTok"/>
-        </w:rPr>
-        <w:t xml:space="preserve">SN,</w:t>
-      </w:r>
-      <w:r>
-        <w:rPr>
-          <w:rStyle w:val="AttributeTok"/>
-        </w:rPr>
-        <w:t xml:space="preserve">data =</w:t>
-      </w:r>
-      <w:r>
-        <w:rPr>
-          <w:rStyle w:val="NormalTok"/>
-        </w:rPr>
-        <w:t xml:space="preserve"> train_data,</w:t>
-      </w:r>
-      <w:r>
-        <w:rPr>
-          <w:rStyle w:val="AttributeTok"/>
-        </w:rPr>
-        <w:t xml:space="preserve">method=</w:t>
-      </w:r>
-      <w:r>
-        <w:rPr>
-          <w:rStyle w:val="StringTok"/>
-        </w:rPr>
-        <w:t xml:space="preserve">"knn"</w:t>
-      </w:r>
-      <w:r>
-        <w:rPr>
-          <w:rStyle w:val="NormalTok"/>
-        </w:rPr>
-        <w:t xml:space="preserve">)</w:t>
-      </w:r>
-      <w:r>
-        <w:br/>
-      </w:r>
-      <w:r>
-        <w:rPr>
-          <w:rStyle w:val="NormalTok"/>
-        </w:rPr>
-        <w:t xml:space="preserve">predict6</w:t>
-      </w:r>
-      <w:r>
-        <w:rPr>
-          <w:rStyle w:val="OtherTok"/>
-        </w:rPr>
-        <w:t xml:space="preserve">&lt;-</w:t>
-      </w:r>
-      <w:r>
-        <w:rPr>
-          <w:rStyle w:val="FunctionTok"/>
-        </w:rPr>
-        <w:t xml:space="preserve">predict</w:t>
-      </w:r>
-      <w:r>
-        <w:rPr>
-          <w:rStyle w:val="NormalTok"/>
-        </w:rPr>
-        <w:t xml:space="preserve">(knnmodel,</w:t>
-      </w:r>
-      <w:r>
-        <w:rPr>
-          <w:rStyle w:val="AttributeTok"/>
-        </w:rPr>
-        <w:t xml:space="preserve">newdata =</w:t>
-      </w:r>
-      <w:r>
-        <w:rPr>
-          <w:rStyle w:val="NormalTok"/>
-        </w:rPr>
-        <w:t xml:space="preserve"> test_data)</w:t>
-      </w:r>
-      <w:r>
-        <w:br/>
-      </w:r>
-      <w:r>
-        <w:rPr>
-          <w:rStyle w:val="FunctionTok"/>
-        </w:rPr>
-        <w:t xml:space="preserve">predict_eval</w:t>
-      </w:r>
-      <w:r>
-        <w:rPr>
-          <w:rStyle w:val="NormalTok"/>
-        </w:rPr>
-        <w:t xml:space="preserve">(predict6)</w:t>
-      </w:r>
-    </w:p>
-    <w:p>
-      <w:pPr>
-        <w:pStyle w:val="SourceCode"/>
-      </w:pPr>
-      <w:r>
-        <w:rPr>
-          <w:rStyle w:val="VerbatimChar"/>
-        </w:rPr>
-        <w:t xml:space="preserve">##          R2     RMSE      MAE</w:t>
-      </w:r>
-      <w:r>
-        <w:br/>
-      </w:r>
-      <w:r>
-        <w:rPr>
-          <w:rStyle w:val="VerbatimChar"/>
-        </w:rPr>
-        <w:t xml:space="preserve">## 1 0.9777022 5.806763 2.827703</w:t>
-      </w:r>
-    </w:p>
-    <w:bookmarkEnd w:id="36"/>
-    <w:bookmarkStart w:id="37" w:name="X89a06d02a49e5e27be0f0edf41c75e1092db2c4"/>
-    <w:p>
-      <w:pPr>
-        <w:pStyle w:val="Heading2"/>
-      </w:pPr>
-      <w:r>
-        <w:t xml:space="preserve">7. ANN-MLP regression model with 2 hidden layers with 3 and neurons</w:t>
-      </w:r>
-    </w:p>
-    <w:p>
-      <w:pPr>
-        <w:pStyle w:val="SourceCode"/>
-      </w:pPr>
-      <w:r>
-        <w:rPr>
-          <w:rStyle w:val="FunctionTok"/>
-        </w:rPr>
-        <w:t xml:space="preserve">library</w:t>
-      </w:r>
-      <w:r>
-        <w:rPr>
-          <w:rStyle w:val="NormalTok"/>
-        </w:rPr>
-        <w:t xml:space="preserve">(neuralnet)</w:t>
-      </w:r>
-      <w:r>
-        <w:br/>
-      </w:r>
-      <w:r>
-        <w:rPr>
-          <w:rStyle w:val="NormalTok"/>
-        </w:rPr>
-        <w:t xml:space="preserve">nn</w:t>
-      </w:r>
-      <w:r>
-        <w:rPr>
-          <w:rStyle w:val="OtherTok"/>
-        </w:rPr>
-        <w:t xml:space="preserve">&lt;-</w:t>
-      </w:r>
-      <w:r>
-        <w:rPr>
-          <w:rStyle w:val="FunctionTok"/>
-        </w:rPr>
-        <w:t xml:space="preserve">neuralnet</w:t>
-      </w:r>
-      <w:r>
-        <w:rPr>
-          <w:rStyle w:val="NormalTok"/>
-        </w:rPr>
-        <w:t xml:space="preserve">(Deaths_daily</w:t>
-      </w:r>
-      <w:r>
-        <w:rPr>
-          <w:rStyle w:val="SpecialCharTok"/>
-        </w:rPr>
-        <w:t xml:space="preserve">~</w:t>
-      </w:r>
-      <w:r>
-        <w:rPr>
-          <w:rStyle w:val="NormalTok"/>
-        </w:rPr>
-        <w:t xml:space="preserve">SN,</w:t>
-      </w:r>
-      <w:r>
-        <w:rPr>
-          <w:rStyle w:val="AttributeTok"/>
-        </w:rPr>
-        <w:t xml:space="preserve">data =</w:t>
-      </w:r>
-      <w:r>
-        <w:rPr>
-          <w:rStyle w:val="NormalTok"/>
-        </w:rPr>
-        <w:t xml:space="preserve"> train_data,</w:t>
-      </w:r>
-      <w:r>
-        <w:rPr>
-          <w:rStyle w:val="AttributeTok"/>
-        </w:rPr>
-        <w:t xml:space="preserve">hidden =</w:t>
-      </w:r>
-      <w:r>
-        <w:rPr>
-          <w:rStyle w:val="NormalTok"/>
-        </w:rPr>
-        <w:t xml:space="preserve"> </w:t>
-      </w:r>
-      <w:r>
-        <w:rPr>
-          <w:rStyle w:val="FunctionTok"/>
-        </w:rPr>
-        <w:t xml:space="preserve">c</w:t>
-      </w:r>
-      <w:r>
-        <w:rPr>
-          <w:rStyle w:val="NormalTok"/>
-        </w:rPr>
-        <w:t xml:space="preserve">(</w:t>
-      </w:r>
-      <w:r>
-        <w:rPr>
-          <w:rStyle w:val="DecValTok"/>
-        </w:rPr>
-        <w:t xml:space="preserve">3</w:t>
-      </w:r>
-      <w:r>
-        <w:rPr>
-          <w:rStyle w:val="NormalTok"/>
-        </w:rPr>
-        <w:t xml:space="preserve">,</w:t>
-      </w:r>
-      <w:r>
-        <w:rPr>
-          <w:rStyle w:val="DecValTok"/>
-        </w:rPr>
-        <w:t xml:space="preserve">2</w:t>
-      </w:r>
-      <w:r>
-        <w:rPr>
-          <w:rStyle w:val="NormalTok"/>
-        </w:rPr>
-        <w:t xml:space="preserve">),</w:t>
-      </w:r>
-      <w:r>
-        <w:rPr>
-          <w:rStyle w:val="AttributeTok"/>
-        </w:rPr>
-        <w:t xml:space="preserve">linear.output =</w:t>
-      </w:r>
-      <w:r>
-        <w:rPr>
-          <w:rStyle w:val="NormalTok"/>
-        </w:rPr>
-        <w:t xml:space="preserve"> F)</w:t>
-      </w:r>
-      <w:r>
-        <w:br/>
-      </w:r>
-      <w:r>
-        <w:rPr>
-          <w:rStyle w:val="NormalTok"/>
-        </w:rPr>
-        <w:t xml:space="preserve">predict7</w:t>
-      </w:r>
-      <w:r>
-        <w:rPr>
-          <w:rStyle w:val="OtherTok"/>
-        </w:rPr>
-        <w:t xml:space="preserve">&lt;-</w:t>
-      </w:r>
-      <w:r>
-        <w:rPr>
-          <w:rStyle w:val="FunctionTok"/>
-        </w:rPr>
-        <w:t xml:space="preserve">predict</w:t>
-      </w:r>
-      <w:r>
-        <w:rPr>
-          <w:rStyle w:val="NormalTok"/>
-        </w:rPr>
-        <w:t xml:space="preserve">(nn,</w:t>
-      </w:r>
-      <w:r>
-        <w:rPr>
-          <w:rStyle w:val="AttributeTok"/>
-        </w:rPr>
-        <w:t xml:space="preserve">newdata =</w:t>
-      </w:r>
-      <w:r>
-        <w:rPr>
-          <w:rStyle w:val="NormalTok"/>
-        </w:rPr>
-        <w:t xml:space="preserve"> test_data)</w:t>
-      </w:r>
-      <w:r>
-        <w:br/>
-      </w:r>
-      <w:r>
-        <w:rPr>
-          <w:rStyle w:val="FunctionTok"/>
-        </w:rPr>
-        <w:t xml:space="preserve">predict_eval</w:t>
-      </w:r>
-      <w:r>
-        <w:rPr>
-          <w:rStyle w:val="NormalTok"/>
-        </w:rPr>
-        <w:t xml:space="preserve">(predict7)</w:t>
-      </w:r>
-    </w:p>
-    <w:p>
-      <w:pPr>
-        <w:pStyle w:val="SourceCode"/>
-      </w:pPr>
-      <w:r>
-        <w:rPr>
-          <w:rStyle w:val="VerbatimChar"/>
-        </w:rPr>
-        <w:t xml:space="preserve">##           R2     RMSE      MAE</w:t>
-      </w:r>
-      <w:r>
-        <w:br/>
-      </w:r>
-      <w:r>
-        <w:rPr>
-          <w:rStyle w:val="VerbatimChar"/>
-        </w:rPr>
-        <w:t xml:space="preserve">## 1 0.03179269 37.80605 13.32432</w:t>
-      </w:r>
-    </w:p>
-    <w:bookmarkEnd w:id="37"/>
-    <w:bookmarkStart w:id="38" w:name="Xc41db0ea302f5a151f635dfe9f596f58dac5a7b"/>
-    <w:p>
-      <w:pPr>
-        <w:pStyle w:val="Heading2"/>
-      </w:pPr>
-      <w:r>
-        <w:t xml:space="preserve">8. Select the best model with lowest RMSE on the test data</w:t>
-      </w:r>
-    </w:p>
-    <w:p>
-      <w:pPr>
-        <w:pStyle w:val="FirstParagraph"/>
-      </w:pPr>
-      <w:r>
-        <w:t xml:space="preserve">Based on the RMSE value on the test data the best model is</w:t>
-      </w:r>
-      <w:r>
-        <w:t xml:space="preserve"> </w:t>
-      </w:r>
-      <w:r>
-        <w:t xml:space="preserve">KNN model which gave us the RMSE value of 5.806763 on the test data.</w:t>
-      </w:r>
-    </w:p>
-    <w:bookmarkEnd w:id="38"/>
-    <w:bookmarkStart w:id="42" w:name="X5a895fb474fe0d1935b7927cc180c092bd27358"/>
+    <w:bookmarkStart w:id="39" w:name="X5a895fb474fe0d1935b7927cc180c092bd27358"/>
     <w:p>
       <w:pPr>
         <w:pStyle w:val="Heading2"/>
@@ -3720,18 +5055,18 @@
           <wp:inline>
             <wp:extent cx="4620126" cy="3696101"/>
             <wp:effectExtent b="0" l="0" r="0" t="0"/>
-            <wp:docPr descr="" title="" id="40" name="Picture"/>
+            <wp:docPr descr="" title="" id="37" name="Picture"/>
             <a:graphic>
               <a:graphicData uri="http://schemas.openxmlformats.org/drawingml/2006/picture">
                 <pic:pic>
                   <pic:nvPicPr>
-                    <pic:cNvPr descr="assignment7_files/figure-docx/unnamed-chunk-22-1.png" id="41" name="Picture"/>
+                    <pic:cNvPr descr="assignment7_files/figure-docx/unnamed-chunk-23-1.png" id="38" name="Picture"/>
                     <pic:cNvPicPr>
                       <a:picLocks noChangeArrowheads="1" noChangeAspect="1"/>
                     </pic:cNvPicPr>
                   </pic:nvPicPr>
                   <pic:blipFill>
-                    <a:blip r:embed="rId39"/>
+                    <a:blip r:embed="rId36"/>
                     <a:stretch>
                       <a:fillRect/>
                     </a:stretch>
@@ -3764,7 +5099,7 @@
         <w:t xml:space="preserve">The model shows that the number of deaths will increase, reach a peak and go down. So, I would recommend that the vaccine to be provided to as many people as possible as fast as possible and ease the lock down with great care.</w:t>
       </w:r>
     </w:p>
-    <w:bookmarkEnd w:id="42"/>
+    <w:bookmarkEnd w:id="39"/>
     <w:sectPr/>
   </w:body>
 </w:document>

</xml_diff>